<commit_message>
Creación del proceso de envío de correos de acuerdo a los eventos del proceso del PTC
</commit_message>
<xml_diff>
--- a/templates/cursos_no_regulares/plantilla_lacnr.docx
+++ b/templates/cursos_no_regulares/plantilla_lacnr.docx
@@ -1,6 +1,6 @@
 
 <file path=word/document.xml><?xml version="1.0" encoding="utf-8"?>
-<w:document xmlns:wpc="http://schemas.microsoft.com/office/word/2010/wordprocessingCanvas" xmlns:mc="http://schemas.openxmlformats.org/markup-compatibility/2006" xmlns:o="urn:schemas-microsoft-com:office:office" xmlns:r="http://schemas.openxmlformats.org/officeDocument/2006/relationships" xmlns:m="http://schemas.openxmlformats.org/officeDocument/2006/math" xmlns:v="urn:schemas-microsoft-com:vml" xmlns:wp14="http://schemas.microsoft.com/office/word/2010/wordprocessingDrawing" xmlns:wp="http://schemas.openxmlformats.org/drawingml/2006/wordprocessingDrawing" xmlns:w10="urn:schemas-microsoft-com:office:word" xmlns:w="http://schemas.openxmlformats.org/wordprocessingml/2006/main" xmlns:w14="http://schemas.microsoft.com/office/word/2010/wordml" xmlns:w15="http://schemas.microsoft.com/office/word/2012/wordml" xmlns:wpg="http://schemas.microsoft.com/office/word/2010/wordprocessingGroup" xmlns:wpi="http://schemas.microsoft.com/office/word/2010/wordprocessingInk" xmlns:wne="http://schemas.microsoft.com/office/word/2006/wordml" xmlns:wps="http://schemas.microsoft.com/office/word/2010/wordprocessingShape" mc:Ignorable="w14 w15 wp14">
+<w:document xmlns:wpc="http://schemas.microsoft.com/office/word/2010/wordprocessingCanvas" xmlns:cx="http://schemas.microsoft.com/office/drawing/2014/chartex" xmlns:cx1="http://schemas.microsoft.com/office/drawing/2015/9/8/chartex" xmlns:mc="http://schemas.openxmlformats.org/markup-compatibility/2006" xmlns:o="urn:schemas-microsoft-com:office:office" xmlns:r="http://schemas.openxmlformats.org/officeDocument/2006/relationships" xmlns:m="http://schemas.openxmlformats.org/officeDocument/2006/math" xmlns:v="urn:schemas-microsoft-com:vml" xmlns:wp14="http://schemas.microsoft.com/office/word/2010/wordprocessingDrawing" xmlns:wp="http://schemas.openxmlformats.org/drawingml/2006/wordprocessingDrawing" xmlns:w10="urn:schemas-microsoft-com:office:word" xmlns:w="http://schemas.openxmlformats.org/wordprocessingml/2006/main" xmlns:w14="http://schemas.microsoft.com/office/word/2010/wordml" xmlns:w15="http://schemas.microsoft.com/office/word/2012/wordml" xmlns:w16se="http://schemas.microsoft.com/office/word/2015/wordml/symex" xmlns:wpg="http://schemas.microsoft.com/office/word/2010/wordprocessingGroup" xmlns:wpi="http://schemas.microsoft.com/office/word/2010/wordprocessingInk" xmlns:wne="http://schemas.microsoft.com/office/word/2006/wordml" xmlns:wps="http://schemas.microsoft.com/office/word/2010/wordprocessingShape" mc:Ignorable="w14 w15 w16se wp14">
   <w:body>
     <w:p>
       <w:pPr>
@@ -10,6 +10,7 @@
           <w:sz w:val="22"/>
         </w:rPr>
       </w:pPr>
+      <w:bookmarkStart w:id="0" w:name="_GoBack"/>
       <w:r>
         <w:rPr>
           <w:noProof/>
@@ -19,15 +20,15 @@
           <wp:anchor distT="0" distB="0" distL="114300" distR="114300" simplePos="0" relativeHeight="251657216" behindDoc="0" locked="0" layoutInCell="1" allowOverlap="0">
             <wp:simplePos x="0" y="0"/>
             <wp:positionH relativeFrom="column">
-              <wp:posOffset>304800</wp:posOffset>
+              <wp:posOffset>2540</wp:posOffset>
             </wp:positionH>
             <wp:positionV relativeFrom="paragraph">
-              <wp:posOffset>3810</wp:posOffset>
+              <wp:posOffset>0</wp:posOffset>
             </wp:positionV>
-            <wp:extent cx="2162175" cy="752475"/>
-            <wp:effectExtent l="0" t="0" r="0" b="0"/>
+            <wp:extent cx="2162175" cy="492125"/>
+            <wp:effectExtent l="0" t="0" r="9525" b="3175"/>
             <wp:wrapSquare wrapText="bothSides"/>
-            <wp:docPr id="2" name="Imagen 2" descr="Logo ICAT nuevo.jpg"/>
+            <wp:docPr id="2" name="Imagen 2"/>
             <wp:cNvGraphicFramePr>
               <a:graphicFrameLocks xmlns:a="http://schemas.openxmlformats.org/drawingml/2006/main" noChangeAspect="1"/>
             </wp:cNvGraphicFramePr>
@@ -42,23 +43,12 @@
                   </pic:nvPicPr>
                   <pic:blipFill>
                     <a:blip r:embed="rId7" cstate="print">
-                      <a:clrChange>
-                        <a:clrFrom>
-                          <a:srgbClr val="FFFFFF"/>
-                        </a:clrFrom>
-                        <a:clrTo>
-                          <a:srgbClr val="FFFFFF">
-                            <a:alpha val="0"/>
-                          </a:srgbClr>
-                        </a:clrTo>
-                      </a:clrChange>
                       <a:extLst>
                         <a:ext uri="{28A0092B-C50C-407E-A947-70E740481C1C}">
                           <a14:useLocalDpi xmlns:a14="http://schemas.microsoft.com/office/drawing/2010/main" val="0"/>
                         </a:ext>
                       </a:extLst>
                     </a:blip>
-                    <a:srcRect/>
                     <a:stretch>
                       <a:fillRect/>
                     </a:stretch>
@@ -66,7 +56,7 @@
                   <pic:spPr bwMode="auto">
                     <a:xfrm>
                       <a:off x="0" y="0"/>
-                      <a:ext cx="2162175" cy="752475"/>
+                      <a:ext cx="2162175" cy="492125"/>
                     </a:xfrm>
                     <a:prstGeom prst="rect">
                       <a:avLst/>
@@ -88,6 +78,7 @@
           </wp:anchor>
         </w:drawing>
       </w:r>
+      <w:bookmarkEnd w:id="0"/>
       <w:r>
         <w:rPr>
           <w:rFonts w:cs="Arial"/>
@@ -2330,17 +2321,7 @@
                 <w:sz w:val="16"/>
                 <w:szCs w:val="16"/>
               </w:rPr>
-              <w:t>{nombre_persona}{/inscritos</w:t>
-            </w:r>
-            <w:bookmarkStart w:id="0" w:name="_GoBack"/>
-            <w:bookmarkEnd w:id="0"/>
-            <w:r>
-              <w:rPr>
-                <w:rFonts w:ascii="Arial" w:hAnsi="Arial" w:cs="Arial"/>
-                <w:sz w:val="16"/>
-                <w:szCs w:val="16"/>
-              </w:rPr>
-              <w:t>}</w:t>
+              <w:t>{nombre_persona}{/inscritos}</w:t>
             </w:r>
           </w:p>
         </w:tc>
@@ -3239,7 +3220,7 @@
 </file>
 
 <file path=word/endnotes.xml><?xml version="1.0" encoding="utf-8"?>
-<w:endnotes xmlns:wpc="http://schemas.microsoft.com/office/word/2010/wordprocessingCanvas" xmlns:mc="http://schemas.openxmlformats.org/markup-compatibility/2006" xmlns:o="urn:schemas-microsoft-com:office:office" xmlns:r="http://schemas.openxmlformats.org/officeDocument/2006/relationships" xmlns:m="http://schemas.openxmlformats.org/officeDocument/2006/math" xmlns:v="urn:schemas-microsoft-com:vml" xmlns:wp14="http://schemas.microsoft.com/office/word/2010/wordprocessingDrawing" xmlns:wp="http://schemas.openxmlformats.org/drawingml/2006/wordprocessingDrawing" xmlns:w10="urn:schemas-microsoft-com:office:word" xmlns:w="http://schemas.openxmlformats.org/wordprocessingml/2006/main" xmlns:w14="http://schemas.microsoft.com/office/word/2010/wordml" xmlns:w15="http://schemas.microsoft.com/office/word/2012/wordml" xmlns:wpg="http://schemas.microsoft.com/office/word/2010/wordprocessingGroup" xmlns:wpi="http://schemas.microsoft.com/office/word/2010/wordprocessingInk" xmlns:wne="http://schemas.microsoft.com/office/word/2006/wordml" xmlns:wps="http://schemas.microsoft.com/office/word/2010/wordprocessingShape" mc:Ignorable="w14 w15 wp14">
+<w:endnotes xmlns:wpc="http://schemas.microsoft.com/office/word/2010/wordprocessingCanvas" xmlns:cx="http://schemas.microsoft.com/office/drawing/2014/chartex" xmlns:cx1="http://schemas.microsoft.com/office/drawing/2015/9/8/chartex" xmlns:mc="http://schemas.openxmlformats.org/markup-compatibility/2006" xmlns:o="urn:schemas-microsoft-com:office:office" xmlns:r="http://schemas.openxmlformats.org/officeDocument/2006/relationships" xmlns:m="http://schemas.openxmlformats.org/officeDocument/2006/math" xmlns:v="urn:schemas-microsoft-com:vml" xmlns:wp14="http://schemas.microsoft.com/office/word/2010/wordprocessingDrawing" xmlns:wp="http://schemas.openxmlformats.org/drawingml/2006/wordprocessingDrawing" xmlns:w10="urn:schemas-microsoft-com:office:word" xmlns:w="http://schemas.openxmlformats.org/wordprocessingml/2006/main" xmlns:w14="http://schemas.microsoft.com/office/word/2010/wordml" xmlns:w15="http://schemas.microsoft.com/office/word/2012/wordml" xmlns:w16se="http://schemas.microsoft.com/office/word/2015/wordml/symex" xmlns:wpg="http://schemas.microsoft.com/office/word/2010/wordprocessingGroup" xmlns:wpi="http://schemas.microsoft.com/office/word/2010/wordprocessingInk" xmlns:wne="http://schemas.microsoft.com/office/word/2006/wordml" xmlns:wps="http://schemas.microsoft.com/office/word/2010/wordprocessingShape" mc:Ignorable="w14 w15 w16se wp14">
   <w:endnote w:type="separator" w:id="-1">
     <w:p>
       <w:r>
@@ -3258,7 +3239,7 @@
 </file>
 
 <file path=word/footnotes.xml><?xml version="1.0" encoding="utf-8"?>
-<w:footnotes xmlns:wpc="http://schemas.microsoft.com/office/word/2010/wordprocessingCanvas" xmlns:mc="http://schemas.openxmlformats.org/markup-compatibility/2006" xmlns:o="urn:schemas-microsoft-com:office:office" xmlns:r="http://schemas.openxmlformats.org/officeDocument/2006/relationships" xmlns:m="http://schemas.openxmlformats.org/officeDocument/2006/math" xmlns:v="urn:schemas-microsoft-com:vml" xmlns:wp14="http://schemas.microsoft.com/office/word/2010/wordprocessingDrawing" xmlns:wp="http://schemas.openxmlformats.org/drawingml/2006/wordprocessingDrawing" xmlns:w10="urn:schemas-microsoft-com:office:word" xmlns:w="http://schemas.openxmlformats.org/wordprocessingml/2006/main" xmlns:w14="http://schemas.microsoft.com/office/word/2010/wordml" xmlns:w15="http://schemas.microsoft.com/office/word/2012/wordml" xmlns:wpg="http://schemas.microsoft.com/office/word/2010/wordprocessingGroup" xmlns:wpi="http://schemas.microsoft.com/office/word/2010/wordprocessingInk" xmlns:wne="http://schemas.microsoft.com/office/word/2006/wordml" xmlns:wps="http://schemas.microsoft.com/office/word/2010/wordprocessingShape" mc:Ignorable="w14 w15 wp14">
+<w:footnotes xmlns:wpc="http://schemas.microsoft.com/office/word/2010/wordprocessingCanvas" xmlns:cx="http://schemas.microsoft.com/office/drawing/2014/chartex" xmlns:cx1="http://schemas.microsoft.com/office/drawing/2015/9/8/chartex" xmlns:mc="http://schemas.openxmlformats.org/markup-compatibility/2006" xmlns:o="urn:schemas-microsoft-com:office:office" xmlns:r="http://schemas.openxmlformats.org/officeDocument/2006/relationships" xmlns:m="http://schemas.openxmlformats.org/officeDocument/2006/math" xmlns:v="urn:schemas-microsoft-com:vml" xmlns:wp14="http://schemas.microsoft.com/office/word/2010/wordprocessingDrawing" xmlns:wp="http://schemas.openxmlformats.org/drawingml/2006/wordprocessingDrawing" xmlns:w10="urn:schemas-microsoft-com:office:word" xmlns:w="http://schemas.openxmlformats.org/wordprocessingml/2006/main" xmlns:w14="http://schemas.microsoft.com/office/word/2010/wordml" xmlns:w15="http://schemas.microsoft.com/office/word/2012/wordml" xmlns:w16se="http://schemas.microsoft.com/office/word/2015/wordml/symex" xmlns:wpg="http://schemas.microsoft.com/office/word/2010/wordprocessingGroup" xmlns:wpi="http://schemas.microsoft.com/office/word/2010/wordprocessingInk" xmlns:wne="http://schemas.microsoft.com/office/word/2006/wordml" xmlns:wps="http://schemas.microsoft.com/office/word/2010/wordprocessingShape" mc:Ignorable="w14 w15 w16se wp14">
   <w:footnote w:type="separator" w:id="-1">
     <w:p>
       <w:r>
@@ -3277,8 +3258,8 @@
 </file>
 
 <file path=word/numbering.xml><?xml version="1.0" encoding="utf-8"?>
-<w:numbering xmlns:wpc="http://schemas.microsoft.com/office/word/2010/wordprocessingCanvas" xmlns:mc="http://schemas.openxmlformats.org/markup-compatibility/2006" xmlns:o="urn:schemas-microsoft-com:office:office" xmlns:r="http://schemas.openxmlformats.org/officeDocument/2006/relationships" xmlns:m="http://schemas.openxmlformats.org/officeDocument/2006/math" xmlns:v="urn:schemas-microsoft-com:vml" xmlns:wp14="http://schemas.microsoft.com/office/word/2010/wordprocessingDrawing" xmlns:wp="http://schemas.openxmlformats.org/drawingml/2006/wordprocessingDrawing" xmlns:w10="urn:schemas-microsoft-com:office:word" xmlns:w="http://schemas.openxmlformats.org/wordprocessingml/2006/main" xmlns:w14="http://schemas.microsoft.com/office/word/2010/wordml" xmlns:w15="http://schemas.microsoft.com/office/word/2012/wordml" xmlns:wpg="http://schemas.microsoft.com/office/word/2010/wordprocessingGroup" xmlns:wpi="http://schemas.microsoft.com/office/word/2010/wordprocessingInk" xmlns:wne="http://schemas.microsoft.com/office/word/2006/wordml" xmlns:wps="http://schemas.microsoft.com/office/word/2010/wordprocessingShape" mc:Ignorable="w14 w15 wp14">
-  <w:abstractNum w:abstractNumId="0">
+<w:numbering xmlns:wpc="http://schemas.microsoft.com/office/word/2010/wordprocessingCanvas" xmlns:cx="http://schemas.microsoft.com/office/drawing/2014/chartex" xmlns:cx1="http://schemas.microsoft.com/office/drawing/2015/9/8/chartex" xmlns:mc="http://schemas.openxmlformats.org/markup-compatibility/2006" xmlns:o="urn:schemas-microsoft-com:office:office" xmlns:r="http://schemas.openxmlformats.org/officeDocument/2006/relationships" xmlns:m="http://schemas.openxmlformats.org/officeDocument/2006/math" xmlns:v="urn:schemas-microsoft-com:vml" xmlns:wp14="http://schemas.microsoft.com/office/word/2010/wordprocessingDrawing" xmlns:wp="http://schemas.openxmlformats.org/drawingml/2006/wordprocessingDrawing" xmlns:w10="urn:schemas-microsoft-com:office:word" xmlns:w="http://schemas.openxmlformats.org/wordprocessingml/2006/main" xmlns:w14="http://schemas.microsoft.com/office/word/2010/wordml" xmlns:w15="http://schemas.microsoft.com/office/word/2012/wordml" xmlns:w16se="http://schemas.microsoft.com/office/word/2015/wordml/symex" xmlns:wpg="http://schemas.microsoft.com/office/word/2010/wordprocessingGroup" xmlns:wpi="http://schemas.microsoft.com/office/word/2010/wordprocessingInk" xmlns:wne="http://schemas.microsoft.com/office/word/2006/wordml" xmlns:wps="http://schemas.microsoft.com/office/word/2010/wordprocessingShape" mc:Ignorable="w14 w15 w16se wp14">
+  <w:abstractNum w:abstractNumId="0" w15:restartNumberingAfterBreak="0">
     <w:nsid w:val="02D26E6C"/>
     <w:multiLevelType w:val="hybridMultilevel"/>
     <w:tmpl w:val="CF0806E8"/>
@@ -3391,7 +3372,7 @@
       </w:rPr>
     </w:lvl>
   </w:abstractNum>
-  <w:abstractNum w:abstractNumId="1">
+  <w:abstractNum w:abstractNumId="1" w15:restartNumberingAfterBreak="0">
     <w:nsid w:val="034B0DAD"/>
     <w:multiLevelType w:val="singleLevel"/>
     <w:tmpl w:val="CE1EE770"/>
@@ -3411,7 +3392,7 @@
       </w:rPr>
     </w:lvl>
   </w:abstractNum>
-  <w:abstractNum w:abstractNumId="2">
+  <w:abstractNum w:abstractNumId="2" w15:restartNumberingAfterBreak="0">
     <w:nsid w:val="04AB3ABF"/>
     <w:multiLevelType w:val="singleLevel"/>
     <w:tmpl w:val="CE1EE770"/>
@@ -3431,7 +3412,7 @@
       </w:rPr>
     </w:lvl>
   </w:abstractNum>
-  <w:abstractNum w:abstractNumId="3">
+  <w:abstractNum w:abstractNumId="3" w15:restartNumberingAfterBreak="0">
     <w:nsid w:val="07F62AB6"/>
     <w:multiLevelType w:val="singleLevel"/>
     <w:tmpl w:val="CE1EE770"/>
@@ -3451,7 +3432,7 @@
       </w:rPr>
     </w:lvl>
   </w:abstractNum>
-  <w:abstractNum w:abstractNumId="4">
+  <w:abstractNum w:abstractNumId="4" w15:restartNumberingAfterBreak="0">
     <w:nsid w:val="0F3B7EA8"/>
     <w:multiLevelType w:val="singleLevel"/>
     <w:tmpl w:val="CE1EE770"/>
@@ -3471,7 +3452,7 @@
       </w:rPr>
     </w:lvl>
   </w:abstractNum>
-  <w:abstractNum w:abstractNumId="5">
+  <w:abstractNum w:abstractNumId="5" w15:restartNumberingAfterBreak="0">
     <w:nsid w:val="0F72387C"/>
     <w:multiLevelType w:val="singleLevel"/>
     <w:tmpl w:val="CE1EE770"/>
@@ -3491,7 +3472,7 @@
       </w:rPr>
     </w:lvl>
   </w:abstractNum>
-  <w:abstractNum w:abstractNumId="6">
+  <w:abstractNum w:abstractNumId="6" w15:restartNumberingAfterBreak="0">
     <w:nsid w:val="1E1F3C95"/>
     <w:multiLevelType w:val="hybridMultilevel"/>
     <w:tmpl w:val="C48CC15E"/>
@@ -3584,7 +3565,7 @@
       </w:pPr>
     </w:lvl>
   </w:abstractNum>
-  <w:abstractNum w:abstractNumId="7">
+  <w:abstractNum w:abstractNumId="7" w15:restartNumberingAfterBreak="0">
     <w:nsid w:val="1FDB51F8"/>
     <w:multiLevelType w:val="singleLevel"/>
     <w:tmpl w:val="CE1EE770"/>
@@ -3604,7 +3585,7 @@
       </w:rPr>
     </w:lvl>
   </w:abstractNum>
-  <w:abstractNum w:abstractNumId="8">
+  <w:abstractNum w:abstractNumId="8" w15:restartNumberingAfterBreak="0">
     <w:nsid w:val="22584A37"/>
     <w:multiLevelType w:val="hybridMultilevel"/>
     <w:tmpl w:val="24147660"/>
@@ -3720,7 +3701,7 @@
       </w:pPr>
     </w:lvl>
   </w:abstractNum>
-  <w:abstractNum w:abstractNumId="9">
+  <w:abstractNum w:abstractNumId="9" w15:restartNumberingAfterBreak="0">
     <w:nsid w:val="25026CD2"/>
     <w:multiLevelType w:val="singleLevel"/>
     <w:tmpl w:val="CE1EE770"/>
@@ -3740,7 +3721,7 @@
       </w:rPr>
     </w:lvl>
   </w:abstractNum>
-  <w:abstractNum w:abstractNumId="10">
+  <w:abstractNum w:abstractNumId="10" w15:restartNumberingAfterBreak="0">
     <w:nsid w:val="27D6787C"/>
     <w:multiLevelType w:val="singleLevel"/>
     <w:tmpl w:val="CE1EE770"/>
@@ -3760,7 +3741,7 @@
       </w:rPr>
     </w:lvl>
   </w:abstractNum>
-  <w:abstractNum w:abstractNumId="11">
+  <w:abstractNum w:abstractNumId="11" w15:restartNumberingAfterBreak="0">
     <w:nsid w:val="292E7506"/>
     <w:multiLevelType w:val="singleLevel"/>
     <w:tmpl w:val="CE1EE770"/>
@@ -3780,7 +3761,7 @@
       </w:rPr>
     </w:lvl>
   </w:abstractNum>
-  <w:abstractNum w:abstractNumId="12">
+  <w:abstractNum w:abstractNumId="12" w15:restartNumberingAfterBreak="0">
     <w:nsid w:val="299F7F7D"/>
     <w:multiLevelType w:val="singleLevel"/>
     <w:tmpl w:val="CE1EE770"/>
@@ -3800,7 +3781,7 @@
       </w:rPr>
     </w:lvl>
   </w:abstractNum>
-  <w:abstractNum w:abstractNumId="13">
+  <w:abstractNum w:abstractNumId="13" w15:restartNumberingAfterBreak="0">
     <w:nsid w:val="2C0C7243"/>
     <w:multiLevelType w:val="singleLevel"/>
     <w:tmpl w:val="CE1EE770"/>
@@ -3820,7 +3801,7 @@
       </w:rPr>
     </w:lvl>
   </w:abstractNum>
-  <w:abstractNum w:abstractNumId="14">
+  <w:abstractNum w:abstractNumId="14" w15:restartNumberingAfterBreak="0">
     <w:nsid w:val="2CC66A31"/>
     <w:multiLevelType w:val="singleLevel"/>
     <w:tmpl w:val="CE1EE770"/>
@@ -3840,7 +3821,7 @@
       </w:rPr>
     </w:lvl>
   </w:abstractNum>
-  <w:abstractNum w:abstractNumId="15">
+  <w:abstractNum w:abstractNumId="15" w15:restartNumberingAfterBreak="0">
     <w:nsid w:val="2E01171F"/>
     <w:multiLevelType w:val="singleLevel"/>
     <w:tmpl w:val="CE1EE770"/>
@@ -3860,7 +3841,7 @@
       </w:rPr>
     </w:lvl>
   </w:abstractNum>
-  <w:abstractNum w:abstractNumId="16">
+  <w:abstractNum w:abstractNumId="16" w15:restartNumberingAfterBreak="0">
     <w:nsid w:val="2E0249B2"/>
     <w:multiLevelType w:val="singleLevel"/>
     <w:tmpl w:val="CE1EE770"/>
@@ -3880,7 +3861,7 @@
       </w:rPr>
     </w:lvl>
   </w:abstractNum>
-  <w:abstractNum w:abstractNumId="17">
+  <w:abstractNum w:abstractNumId="17" w15:restartNumberingAfterBreak="0">
     <w:nsid w:val="3A8F3EE3"/>
     <w:multiLevelType w:val="singleLevel"/>
     <w:tmpl w:val="CE1EE770"/>
@@ -3900,7 +3881,7 @@
       </w:rPr>
     </w:lvl>
   </w:abstractNum>
-  <w:abstractNum w:abstractNumId="18">
+  <w:abstractNum w:abstractNumId="18" w15:restartNumberingAfterBreak="0">
     <w:nsid w:val="3AF760EE"/>
     <w:multiLevelType w:val="singleLevel"/>
     <w:tmpl w:val="CE1EE770"/>
@@ -3920,7 +3901,7 @@
       </w:rPr>
     </w:lvl>
   </w:abstractNum>
-  <w:abstractNum w:abstractNumId="19">
+  <w:abstractNum w:abstractNumId="19" w15:restartNumberingAfterBreak="0">
     <w:nsid w:val="3B370007"/>
     <w:multiLevelType w:val="hybridMultilevel"/>
     <w:tmpl w:val="9782CD00"/>
@@ -4033,7 +4014,7 @@
       </w:rPr>
     </w:lvl>
   </w:abstractNum>
-  <w:abstractNum w:abstractNumId="20">
+  <w:abstractNum w:abstractNumId="20" w15:restartNumberingAfterBreak="0">
     <w:nsid w:val="3C35749F"/>
     <w:multiLevelType w:val="singleLevel"/>
     <w:tmpl w:val="0C0A000F"/>
@@ -4050,7 +4031,7 @@
       </w:pPr>
     </w:lvl>
   </w:abstractNum>
-  <w:abstractNum w:abstractNumId="21">
+  <w:abstractNum w:abstractNumId="21" w15:restartNumberingAfterBreak="0">
     <w:nsid w:val="3F573221"/>
     <w:multiLevelType w:val="singleLevel"/>
     <w:tmpl w:val="249E2768"/>
@@ -4071,7 +4052,7 @@
       </w:rPr>
     </w:lvl>
   </w:abstractNum>
-  <w:abstractNum w:abstractNumId="22">
+  <w:abstractNum w:abstractNumId="22" w15:restartNumberingAfterBreak="0">
     <w:nsid w:val="3F66712E"/>
     <w:multiLevelType w:val="singleLevel"/>
     <w:tmpl w:val="BB681936"/>
@@ -4092,7 +4073,7 @@
       </w:rPr>
     </w:lvl>
   </w:abstractNum>
-  <w:abstractNum w:abstractNumId="23">
+  <w:abstractNum w:abstractNumId="23" w15:restartNumberingAfterBreak="0">
     <w:nsid w:val="40B24160"/>
     <w:multiLevelType w:val="singleLevel"/>
     <w:tmpl w:val="CE1EE770"/>
@@ -4112,7 +4093,7 @@
       </w:rPr>
     </w:lvl>
   </w:abstractNum>
-  <w:abstractNum w:abstractNumId="24">
+  <w:abstractNum w:abstractNumId="24" w15:restartNumberingAfterBreak="0">
     <w:nsid w:val="482918C4"/>
     <w:multiLevelType w:val="hybridMultilevel"/>
     <w:tmpl w:val="754E8EEE"/>
@@ -4225,7 +4206,7 @@
       </w:pPr>
     </w:lvl>
   </w:abstractNum>
-  <w:abstractNum w:abstractNumId="25">
+  <w:abstractNum w:abstractNumId="25" w15:restartNumberingAfterBreak="0">
     <w:nsid w:val="48EA6F7A"/>
     <w:multiLevelType w:val="singleLevel"/>
     <w:tmpl w:val="8FEA7E7A"/>
@@ -4247,7 +4228,7 @@
       </w:rPr>
     </w:lvl>
   </w:abstractNum>
-  <w:abstractNum w:abstractNumId="26">
+  <w:abstractNum w:abstractNumId="26" w15:restartNumberingAfterBreak="0">
     <w:nsid w:val="4CAC3872"/>
     <w:multiLevelType w:val="hybridMultilevel"/>
     <w:tmpl w:val="6FCA1B3C"/>
@@ -4387,7 +4368,7 @@
       </w:rPr>
     </w:lvl>
   </w:abstractNum>
-  <w:abstractNum w:abstractNumId="27">
+  <w:abstractNum w:abstractNumId="27" w15:restartNumberingAfterBreak="0">
     <w:nsid w:val="4EA54534"/>
     <w:multiLevelType w:val="singleLevel"/>
     <w:tmpl w:val="CE1EE770"/>
@@ -4407,7 +4388,7 @@
       </w:rPr>
     </w:lvl>
   </w:abstractNum>
-  <w:abstractNum w:abstractNumId="28">
+  <w:abstractNum w:abstractNumId="28" w15:restartNumberingAfterBreak="0">
     <w:nsid w:val="504E7AD2"/>
     <w:multiLevelType w:val="singleLevel"/>
     <w:tmpl w:val="CE1EE770"/>
@@ -4427,7 +4408,7 @@
       </w:rPr>
     </w:lvl>
   </w:abstractNum>
-  <w:abstractNum w:abstractNumId="29">
+  <w:abstractNum w:abstractNumId="29" w15:restartNumberingAfterBreak="0">
     <w:nsid w:val="50B26FE8"/>
     <w:multiLevelType w:val="singleLevel"/>
     <w:tmpl w:val="CE1EE770"/>
@@ -4447,7 +4428,7 @@
       </w:rPr>
     </w:lvl>
   </w:abstractNum>
-  <w:abstractNum w:abstractNumId="30">
+  <w:abstractNum w:abstractNumId="30" w15:restartNumberingAfterBreak="0">
     <w:nsid w:val="54F46998"/>
     <w:multiLevelType w:val="singleLevel"/>
     <w:tmpl w:val="CE1EE770"/>
@@ -4467,7 +4448,7 @@
       </w:rPr>
     </w:lvl>
   </w:abstractNum>
-  <w:abstractNum w:abstractNumId="31">
+  <w:abstractNum w:abstractNumId="31" w15:restartNumberingAfterBreak="0">
     <w:nsid w:val="56250374"/>
     <w:multiLevelType w:val="singleLevel"/>
     <w:tmpl w:val="CE1EE770"/>
@@ -4487,7 +4468,7 @@
       </w:rPr>
     </w:lvl>
   </w:abstractNum>
-  <w:abstractNum w:abstractNumId="32">
+  <w:abstractNum w:abstractNumId="32" w15:restartNumberingAfterBreak="0">
     <w:nsid w:val="5BF226F3"/>
     <w:multiLevelType w:val="singleLevel"/>
     <w:tmpl w:val="D104368C"/>
@@ -4509,7 +4490,7 @@
       </w:rPr>
     </w:lvl>
   </w:abstractNum>
-  <w:abstractNum w:abstractNumId="33">
+  <w:abstractNum w:abstractNumId="33" w15:restartNumberingAfterBreak="0">
     <w:nsid w:val="5FED4BFA"/>
     <w:multiLevelType w:val="singleLevel"/>
     <w:tmpl w:val="CE1EE770"/>
@@ -4529,7 +4510,7 @@
       </w:rPr>
     </w:lvl>
   </w:abstractNum>
-  <w:abstractNum w:abstractNumId="34">
+  <w:abstractNum w:abstractNumId="34" w15:restartNumberingAfterBreak="0">
     <w:nsid w:val="603F2C48"/>
     <w:multiLevelType w:val="singleLevel"/>
     <w:tmpl w:val="CE1EE770"/>
@@ -4549,7 +4530,7 @@
       </w:rPr>
     </w:lvl>
   </w:abstractNum>
-  <w:abstractNum w:abstractNumId="35">
+  <w:abstractNum w:abstractNumId="35" w15:restartNumberingAfterBreak="0">
     <w:nsid w:val="62D5456A"/>
     <w:multiLevelType w:val="singleLevel"/>
     <w:tmpl w:val="29B8E646"/>
@@ -4566,7 +4547,7 @@
       </w:pPr>
     </w:lvl>
   </w:abstractNum>
-  <w:abstractNum w:abstractNumId="36">
+  <w:abstractNum w:abstractNumId="36" w15:restartNumberingAfterBreak="0">
     <w:nsid w:val="63586A15"/>
     <w:multiLevelType w:val="singleLevel"/>
     <w:tmpl w:val="CE1EE770"/>
@@ -4586,7 +4567,7 @@
       </w:rPr>
     </w:lvl>
   </w:abstractNum>
-  <w:abstractNum w:abstractNumId="37">
+  <w:abstractNum w:abstractNumId="37" w15:restartNumberingAfterBreak="0">
     <w:nsid w:val="69F81B84"/>
     <w:multiLevelType w:val="singleLevel"/>
     <w:tmpl w:val="CE1EE770"/>
@@ -4606,7 +4587,7 @@
       </w:rPr>
     </w:lvl>
   </w:abstractNum>
-  <w:abstractNum w:abstractNumId="38">
+  <w:abstractNum w:abstractNumId="38" w15:restartNumberingAfterBreak="0">
     <w:nsid w:val="72EB719A"/>
     <w:multiLevelType w:val="multilevel"/>
     <w:tmpl w:val="2508FB7E"/>
@@ -4721,7 +4702,7 @@
       </w:pPr>
     </w:lvl>
   </w:abstractNum>
-  <w:abstractNum w:abstractNumId="39">
+  <w:abstractNum w:abstractNumId="39" w15:restartNumberingAfterBreak="0">
     <w:nsid w:val="74385D40"/>
     <w:multiLevelType w:val="hybridMultilevel"/>
     <w:tmpl w:val="7ABACB52"/>
@@ -4834,7 +4815,7 @@
       </w:rPr>
     </w:lvl>
   </w:abstractNum>
-  <w:abstractNum w:abstractNumId="40">
+  <w:abstractNum w:abstractNumId="40" w15:restartNumberingAfterBreak="0">
     <w:nsid w:val="74D84209"/>
     <w:multiLevelType w:val="singleLevel"/>
     <w:tmpl w:val="F566EEA4"/>
@@ -4856,7 +4837,7 @@
       </w:rPr>
     </w:lvl>
   </w:abstractNum>
-  <w:abstractNum w:abstractNumId="41">
+  <w:abstractNum w:abstractNumId="41" w15:restartNumberingAfterBreak="0">
     <w:nsid w:val="788F63E8"/>
     <w:multiLevelType w:val="singleLevel"/>
     <w:tmpl w:val="CE1EE770"/>
@@ -4876,7 +4857,7 @@
       </w:rPr>
     </w:lvl>
   </w:abstractNum>
-  <w:abstractNum w:abstractNumId="42">
+  <w:abstractNum w:abstractNumId="42" w15:restartNumberingAfterBreak="0">
     <w:nsid w:val="7A4B58BF"/>
     <w:multiLevelType w:val="singleLevel"/>
     <w:tmpl w:val="CE1EE770"/>
@@ -4896,7 +4877,7 @@
       </w:rPr>
     </w:lvl>
   </w:abstractNum>
-  <w:abstractNum w:abstractNumId="43">
+  <w:abstractNum w:abstractNumId="43" w15:restartNumberingAfterBreak="0">
     <w:nsid w:val="7BAB22A7"/>
     <w:multiLevelType w:val="singleLevel"/>
     <w:tmpl w:val="CE1EE770"/>
@@ -5053,7 +5034,7 @@
 </file>
 
 <file path=word/styles.xml><?xml version="1.0" encoding="utf-8"?>
-<w:styles xmlns:mc="http://schemas.openxmlformats.org/markup-compatibility/2006" xmlns:r="http://schemas.openxmlformats.org/officeDocument/2006/relationships" xmlns:w="http://schemas.openxmlformats.org/wordprocessingml/2006/main" xmlns:w14="http://schemas.microsoft.com/office/word/2010/wordml" xmlns:w15="http://schemas.microsoft.com/office/word/2012/wordml" mc:Ignorable="w14 w15">
+<w:styles xmlns:mc="http://schemas.openxmlformats.org/markup-compatibility/2006" xmlns:r="http://schemas.openxmlformats.org/officeDocument/2006/relationships" xmlns:w="http://schemas.openxmlformats.org/wordprocessingml/2006/main" xmlns:w14="http://schemas.microsoft.com/office/word/2010/wordml" xmlns:w15="http://schemas.microsoft.com/office/word/2012/wordml" xmlns:w16se="http://schemas.microsoft.com/office/word/2015/wordml/symex" mc:Ignorable="w14 w15 w16se">
   <w:docDefaults>
     <w:rPrDefault>
       <w:rPr>
@@ -5517,7 +5498,7 @@
     <w:semiHidden/>
     <w:unhideWhenUsed/>
   </w:style>
-  <w:style w:type="paragraph" w:styleId="Puesto">
+  <w:style w:type="paragraph" w:styleId="Ttulo">
     <w:name w:val="Title"/>
     <w:basedOn w:val="Normal"/>
     <w:qFormat/>

</xml_diff>